<commit_message>
Uneven partitions now working!
</commit_message>
<xml_diff>
--- a/Write Up.docx
+++ b/Write Up.docx
@@ -1113,7 +1113,214 @@
       </w:pPr>
     </w:p>
     <w:p>
-      <w:r>
+      <w:pPr>
+        <w:jc w:val="center"/>
+      </w:pPr>
+      <w:r>
+        <w:br w:type="page"/>
+      </w:r>
+      <w:r>
+        <w:rPr>
+          <w:b/>
+          <w:sz w:val="36"/>
+          <w:szCs w:val="36"/>
+        </w:rPr>
+        <w:lastRenderedPageBreak/>
+        <w:t>“kl3.txt”</w:t>
+      </w:r>
+    </w:p>
+    <w:p/>
+    <w:p>
+      <w:pPr>
+        <w:spacing w:after="0" w:line="240" w:lineRule="auto"/>
+      </w:pPr>
+      <w:r>
+        <w:t>a. Iteration number: 1</w:t>
+      </w:r>
+    </w:p>
+    <w:p>
+      <w:pPr>
+        <w:spacing w:after="0" w:line="240" w:lineRule="auto"/>
+      </w:pPr>
+      <w:r>
+        <w:t>b. Partition 1: {1,2,3,4}</w:t>
+      </w:r>
+    </w:p>
+    <w:p>
+      <w:pPr>
+        <w:spacing w:after="0" w:line="240" w:lineRule="auto"/>
+      </w:pPr>
+      <w:r>
+        <w:t>c. Partition 2: {5,6,7,8}</w:t>
+      </w:r>
+    </w:p>
+    <w:p>
+      <w:pPr>
+        <w:spacing w:after="0" w:line="240" w:lineRule="auto"/>
+      </w:pPr>
+      <w:r>
+        <w:t>Cost of the partition: 5</w:t>
+      </w:r>
+    </w:p>
+    <w:p>
+      <w:pPr>
+        <w:spacing w:after="0" w:line="240" w:lineRule="auto"/>
+      </w:pPr>
+    </w:p>
+    <w:p>
+      <w:pPr>
+        <w:spacing w:after="0" w:line="240" w:lineRule="auto"/>
+      </w:pPr>
+      <w:r>
+        <w:t>a. Iteration number: 2</w:t>
+      </w:r>
+    </w:p>
+    <w:p>
+      <w:pPr>
+        <w:spacing w:after="0" w:line="240" w:lineRule="auto"/>
+      </w:pPr>
+      <w:r>
+        <w:t>b. Partition 1: {1,2,4,6}</w:t>
+      </w:r>
+    </w:p>
+    <w:p>
+      <w:pPr>
+        <w:spacing w:after="0" w:line="240" w:lineRule="auto"/>
+      </w:pPr>
+      <w:r>
+        <w:t>c. Partition 2: {3,5,7,8}</w:t>
+      </w:r>
+    </w:p>
+    <w:p>
+      <w:pPr>
+        <w:spacing w:after="0" w:line="240" w:lineRule="auto"/>
+      </w:pPr>
+      <w:r>
+        <w:t>Cost of the partition: 4</w:t>
+      </w:r>
+    </w:p>
+    <w:p>
+      <w:pPr>
+        <w:spacing w:after="0" w:line="240" w:lineRule="auto"/>
+      </w:pPr>
+    </w:p>
+    <w:p>
+      <w:pPr>
+        <w:spacing w:after="0" w:line="240" w:lineRule="auto"/>
+      </w:pPr>
+      <w:r>
+        <w:t>a. Iteration number: 3</w:t>
+      </w:r>
+    </w:p>
+    <w:p>
+      <w:pPr>
+        <w:spacing w:after="0" w:line="240" w:lineRule="auto"/>
+      </w:pPr>
+      <w:r>
+        <w:t>b. Partition 1: {1,2,6,7}</w:t>
+      </w:r>
+    </w:p>
+    <w:p>
+      <w:pPr>
+        <w:spacing w:after="0" w:line="240" w:lineRule="auto"/>
+      </w:pPr>
+      <w:r>
+        <w:t>c. Partition 2: {3,4,5,8}</w:t>
+      </w:r>
+    </w:p>
+    <w:p>
+      <w:pPr>
+        <w:spacing w:after="0" w:line="240" w:lineRule="auto"/>
+      </w:pPr>
+      <w:r>
+        <w:t>Cost of the partition: 1</w:t>
+      </w:r>
+    </w:p>
+    <w:p>
+      <w:pPr>
+        <w:spacing w:after="0" w:line="240" w:lineRule="auto"/>
+      </w:pPr>
+    </w:p>
+    <w:p>
+      <w:pPr>
+        <w:spacing w:after="0" w:line="240" w:lineRule="auto"/>
+      </w:pPr>
+      <w:r>
+        <w:t>a. Iteration number: 4</w:t>
+      </w:r>
+    </w:p>
+    <w:p>
+      <w:pPr>
+        <w:spacing w:after="0" w:line="240" w:lineRule="auto"/>
+      </w:pPr>
+      <w:r>
+        <w:t>b. Partition 1: {1,2,6,8}</w:t>
+      </w:r>
+    </w:p>
+    <w:p>
+      <w:pPr>
+        <w:spacing w:after="0" w:line="240" w:lineRule="auto"/>
+      </w:pPr>
+      <w:r>
+        <w:t>c. Partition 2: {3,4,5,7}</w:t>
+      </w:r>
+    </w:p>
+    <w:p>
+      <w:pPr>
+        <w:spacing w:after="0" w:line="240" w:lineRule="auto"/>
+      </w:pPr>
+      <w:r>
+        <w:t>Cost of the partition: 2</w:t>
+      </w:r>
+    </w:p>
+    <w:p>
+      <w:pPr>
+        <w:spacing w:after="0" w:line="240" w:lineRule="auto"/>
+      </w:pPr>
+    </w:p>
+    <w:p>
+      <w:pPr>
+        <w:spacing w:after="0" w:line="240" w:lineRule="auto"/>
+      </w:pPr>
+      <w:r>
+        <w:t>Final Partition 1: {1,2,6,7}</w:t>
+      </w:r>
+    </w:p>
+    <w:p>
+      <w:pPr>
+        <w:spacing w:after="0" w:line="240" w:lineRule="auto"/>
+      </w:pPr>
+      <w:r>
+        <w:t>Final Partition 2: {3,4,5,8}</w:t>
+      </w:r>
+    </w:p>
+    <w:p>
+      <w:pPr>
+        <w:spacing w:after="0" w:line="240" w:lineRule="auto"/>
+      </w:pPr>
+      <w:r>
+        <w:t>Cost of the Final partitions</w:t>
+      </w:r>
+      <w:bookmarkStart w:id="0" w:name="_GoBack"/>
+      <w:bookmarkEnd w:id="0"/>
+      <w:r>
+        <w:t>: 1</w:t>
+      </w:r>
+    </w:p>
+    <w:p>
+      <w:pPr>
+        <w:rPr>
+          <w:b/>
+          <w:sz w:val="36"/>
+          <w:szCs w:val="36"/>
+        </w:rPr>
+      </w:pPr>
+      <w:r>
+        <w:rPr>
+          <w:b/>
+          <w:sz w:val="36"/>
+          <w:szCs w:val="36"/>
+        </w:rPr>
         <w:br w:type="page"/>
       </w:r>
     </w:p>
@@ -3446,8 +3653,6 @@
       <w:pPr>
         <w:spacing w:after="0" w:line="240" w:lineRule="auto"/>
       </w:pPr>
-      <w:bookmarkStart w:id="0" w:name="_GoBack"/>
-      <w:bookmarkEnd w:id="0"/>
       <w:r>
         <w:t>Step 1.</w:t>
       </w:r>
@@ -4235,13 +4440,7 @@
         <w:spacing w:after="0" w:line="240" w:lineRule="auto"/>
       </w:pPr>
       <w:r>
-        <w:t>A'{1,</w:t>
-      </w:r>
-      <w:r>
-        <w:t>6,</w:t>
-      </w:r>
-      <w:r>
-        <w:t>5, locked 8</w:t>
+        <w:t>A'{1,6,5, locked 8</w:t>
       </w:r>
       <w:r>
         <w:t>}</w:t>
@@ -4252,198 +4451,183 @@
         <w:spacing w:after="0" w:line="240" w:lineRule="auto"/>
       </w:pPr>
       <w:r>
+        <w:t>B'{7,</w:t>
+      </w:r>
+      <w:r>
+        <w:t>9</w:t>
+      </w:r>
+      <w:r>
+        <w:t>,4,3, locked 2</w:t>
+      </w:r>
+      <w:r>
+        <w:t>}</w:t>
+      </w:r>
+    </w:p>
+    <w:p>
+      <w:pPr>
+        <w:spacing w:after="0" w:line="240" w:lineRule="auto"/>
+      </w:pPr>
+    </w:p>
+    <w:p>
+      <w:pPr>
+        <w:spacing w:after="0" w:line="240" w:lineRule="auto"/>
+      </w:pPr>
+      <w:r>
+        <w:t>Step 4.</w:t>
+      </w:r>
+    </w:p>
+    <w:p>
+      <w:pPr>
+        <w:spacing w:after="0" w:line="240" w:lineRule="auto"/>
+      </w:pPr>
+    </w:p>
+    <w:p>
+      <w:pPr>
+        <w:spacing w:after="0" w:line="240" w:lineRule="auto"/>
+      </w:pPr>
+      <w:r>
+        <w:t>D1' = D1 + 2ci  - 2ci = 0</w:t>
+      </w:r>
+    </w:p>
+    <w:p>
+      <w:pPr>
+        <w:spacing w:after="0" w:line="240" w:lineRule="auto"/>
+      </w:pPr>
+      <w:r>
+        <w:t>D2' = D2 + 2ci  - 2ci = -1</w:t>
+      </w:r>
+    </w:p>
+    <w:p>
+      <w:pPr>
+        <w:spacing w:after="0" w:line="240" w:lineRule="auto"/>
+      </w:pPr>
+      <w:r>
+        <w:t>D3' = D3 + 2ci  - 2ci = -1</w:t>
+      </w:r>
+    </w:p>
+    <w:p>
+      <w:pPr>
+        <w:spacing w:after="0" w:line="240" w:lineRule="auto"/>
+      </w:pPr>
+      <w:r>
+        <w:t>D4' = D4 + 2ci  - 2ci = 1</w:t>
+      </w:r>
+    </w:p>
+    <w:p>
+      <w:pPr>
+        <w:spacing w:after="0" w:line="240" w:lineRule="auto"/>
+      </w:pPr>
+      <w:r>
+        <w:t>D5' = D5 + 2ci  - 2ci = 1</w:t>
+      </w:r>
+    </w:p>
+    <w:p>
+      <w:pPr>
+        <w:spacing w:after="0" w:line="240" w:lineRule="auto"/>
+      </w:pPr>
+      <w:r>
+        <w:t>D6' = D6 + 2ci  - 2ci = 0</w:t>
+      </w:r>
+    </w:p>
+    <w:p>
+      <w:pPr>
+        <w:spacing w:after="0" w:line="240" w:lineRule="auto"/>
+      </w:pPr>
+      <w:r>
+        <w:t>D7' = D7 + 2ci  - 2ci = 0</w:t>
+      </w:r>
+    </w:p>
+    <w:p>
+      <w:pPr>
+        <w:spacing w:after="0" w:line="240" w:lineRule="auto"/>
+      </w:pPr>
+      <w:r>
+        <w:t>D8' = D8 + 2ci  - 2ci = -1</w:t>
+      </w:r>
+    </w:p>
+    <w:p>
+      <w:pPr>
+        <w:spacing w:after="0" w:line="240" w:lineRule="auto"/>
+      </w:pPr>
+      <w:r>
+        <w:t>D9' = D9 + 2ci  - 2ci = -1</w:t>
+      </w:r>
+    </w:p>
+    <w:p>
+      <w:pPr>
+        <w:spacing w:after="0" w:line="240" w:lineRule="auto"/>
+      </w:pPr>
+    </w:p>
+    <w:p>
+      <w:pPr>
+        <w:spacing w:after="0" w:line="240" w:lineRule="auto"/>
+      </w:pPr>
+      <w:r>
+        <w:t>Step 3.</w:t>
+      </w:r>
+    </w:p>
+    <w:p>
+      <w:pPr>
+        <w:spacing w:after="0" w:line="240" w:lineRule="auto"/>
+      </w:pPr>
+    </w:p>
+    <w:p>
+      <w:pPr>
+        <w:spacing w:after="0" w:line="240" w:lineRule="auto"/>
+      </w:pPr>
+      <w:r>
+        <w:t>g17 = 0 + 0 - 2 * 0 = 0</w:t>
+      </w:r>
+    </w:p>
+    <w:p>
+      <w:pPr>
+        <w:spacing w:after="0" w:line="240" w:lineRule="auto"/>
+      </w:pPr>
+      <w:r>
+        <w:t>g19 = 0 + -1 - 2 * 0 = -1</w:t>
+      </w:r>
+    </w:p>
+    <w:p>
+      <w:pPr>
+        <w:spacing w:after="0" w:line="240" w:lineRule="auto"/>
+      </w:pPr>
+    </w:p>
+    <w:p>
+      <w:pPr>
+        <w:spacing w:after="0" w:line="240" w:lineRule="auto"/>
+      </w:pPr>
+      <w:r>
+        <w:t>g17 = 0</w:t>
+      </w:r>
+    </w:p>
+    <w:p>
+      <w:pPr>
+        <w:spacing w:after="0" w:line="240" w:lineRule="auto"/>
+      </w:pPr>
+    </w:p>
+    <w:p>
+      <w:pPr>
+        <w:spacing w:after="0" w:line="240" w:lineRule="auto"/>
+      </w:pPr>
+      <w:r>
+        <w:t>A'{6,5,8, locked 7</w:t>
+      </w:r>
+      <w:r>
+        <w:t>}</w:t>
+      </w:r>
+    </w:p>
+    <w:p>
+      <w:pPr>
+        <w:spacing w:after="0" w:line="240" w:lineRule="auto"/>
+      </w:pPr>
+      <w:r>
         <w:t>B'{</w:t>
       </w:r>
       <w:r>
-        <w:t>7,</w:t>
-      </w:r>
-      <w:r>
         <w:t>9</w:t>
       </w:r>
       <w:r>
-        <w:t>,4</w:t>
-      </w:r>
-      <w:r>
-        <w:t>,3, locked 2</w:t>
-      </w:r>
-      <w:r>
-        <w:t>}</w:t>
-      </w:r>
-    </w:p>
-    <w:p>
-      <w:pPr>
-        <w:spacing w:after="0" w:line="240" w:lineRule="auto"/>
-      </w:pPr>
-    </w:p>
-    <w:p>
-      <w:pPr>
-        <w:spacing w:after="0" w:line="240" w:lineRule="auto"/>
-      </w:pPr>
-      <w:r>
-        <w:t>Step 4.</w:t>
-      </w:r>
-    </w:p>
-    <w:p>
-      <w:pPr>
-        <w:spacing w:after="0" w:line="240" w:lineRule="auto"/>
-      </w:pPr>
-    </w:p>
-    <w:p>
-      <w:pPr>
-        <w:spacing w:after="0" w:line="240" w:lineRule="auto"/>
-      </w:pPr>
-      <w:r>
-        <w:t>D1' = D1 + 2ci  - 2ci = 0</w:t>
-      </w:r>
-    </w:p>
-    <w:p>
-      <w:pPr>
-        <w:spacing w:after="0" w:line="240" w:lineRule="auto"/>
-      </w:pPr>
-      <w:r>
-        <w:t>D2' = D2 + 2ci  - 2ci = -1</w:t>
-      </w:r>
-    </w:p>
-    <w:p>
-      <w:pPr>
-        <w:spacing w:after="0" w:line="240" w:lineRule="auto"/>
-      </w:pPr>
-      <w:r>
-        <w:t>D3' = D3 + 2ci  - 2ci = -1</w:t>
-      </w:r>
-    </w:p>
-    <w:p>
-      <w:pPr>
-        <w:spacing w:after="0" w:line="240" w:lineRule="auto"/>
-      </w:pPr>
-      <w:r>
-        <w:t>D4' = D4 + 2ci  - 2ci = 1</w:t>
-      </w:r>
-    </w:p>
-    <w:p>
-      <w:pPr>
-        <w:spacing w:after="0" w:line="240" w:lineRule="auto"/>
-      </w:pPr>
-      <w:r>
-        <w:t>D5' = D5 + 2ci  - 2ci = 1</w:t>
-      </w:r>
-    </w:p>
-    <w:p>
-      <w:pPr>
-        <w:spacing w:after="0" w:line="240" w:lineRule="auto"/>
-      </w:pPr>
-      <w:r>
-        <w:t>D6' = D6 + 2ci  - 2ci = 0</w:t>
-      </w:r>
-    </w:p>
-    <w:p>
-      <w:pPr>
-        <w:spacing w:after="0" w:line="240" w:lineRule="auto"/>
-      </w:pPr>
-      <w:r>
-        <w:t>D7' = D7 + 2ci  - 2ci = 0</w:t>
-      </w:r>
-    </w:p>
-    <w:p>
-      <w:pPr>
-        <w:spacing w:after="0" w:line="240" w:lineRule="auto"/>
-      </w:pPr>
-      <w:r>
-        <w:t>D8' = D8 + 2ci  - 2ci = -1</w:t>
-      </w:r>
-    </w:p>
-    <w:p>
-      <w:pPr>
-        <w:spacing w:after="0" w:line="240" w:lineRule="auto"/>
-      </w:pPr>
-      <w:r>
-        <w:t>D9' = D9 + 2ci  - 2ci = -1</w:t>
-      </w:r>
-    </w:p>
-    <w:p>
-      <w:pPr>
-        <w:spacing w:after="0" w:line="240" w:lineRule="auto"/>
-      </w:pPr>
-    </w:p>
-    <w:p>
-      <w:pPr>
-        <w:spacing w:after="0" w:line="240" w:lineRule="auto"/>
-      </w:pPr>
-      <w:r>
-        <w:t>Step 3.</w:t>
-      </w:r>
-    </w:p>
-    <w:p>
-      <w:pPr>
-        <w:spacing w:after="0" w:line="240" w:lineRule="auto"/>
-      </w:pPr>
-    </w:p>
-    <w:p>
-      <w:pPr>
-        <w:spacing w:after="0" w:line="240" w:lineRule="auto"/>
-      </w:pPr>
-      <w:r>
-        <w:t>g17 = 0 + 0 - 2 * 0 = 0</w:t>
-      </w:r>
-    </w:p>
-    <w:p>
-      <w:pPr>
-        <w:spacing w:after="0" w:line="240" w:lineRule="auto"/>
-      </w:pPr>
-      <w:r>
-        <w:t>g19 = 0 + -1 - 2 * 0 = -1</w:t>
-      </w:r>
-    </w:p>
-    <w:p>
-      <w:pPr>
-        <w:spacing w:after="0" w:line="240" w:lineRule="auto"/>
-      </w:pPr>
-    </w:p>
-    <w:p>
-      <w:pPr>
-        <w:spacing w:after="0" w:line="240" w:lineRule="auto"/>
-      </w:pPr>
-      <w:r>
-        <w:t>g17 = 0</w:t>
-      </w:r>
-    </w:p>
-    <w:p>
-      <w:pPr>
-        <w:spacing w:after="0" w:line="240" w:lineRule="auto"/>
-      </w:pPr>
-    </w:p>
-    <w:p>
-      <w:pPr>
-        <w:spacing w:after="0" w:line="240" w:lineRule="auto"/>
-      </w:pPr>
-      <w:r>
-        <w:t>A'{</w:t>
-      </w:r>
-      <w:r>
-        <w:t>6,5,</w:t>
-      </w:r>
-      <w:r>
-        <w:t>8, locked 7</w:t>
-      </w:r>
-      <w:r>
-        <w:t>}</w:t>
-      </w:r>
-    </w:p>
-    <w:p>
-      <w:pPr>
-        <w:spacing w:after="0" w:line="240" w:lineRule="auto"/>
-      </w:pPr>
-      <w:r>
-        <w:t>B'{</w:t>
-      </w:r>
-      <w:r>
-        <w:t>9</w:t>
-      </w:r>
-      <w:r>
-        <w:t>,4,3,</w:t>
-      </w:r>
-      <w:r>
-        <w:t>2, locked 1</w:t>
+        <w:t>,4,3,2, locked 1</w:t>
       </w:r>
       <w:r>
         <w:t>}</w:t>
@@ -4645,13 +4829,7 @@
         <w:spacing w:after="0" w:line="240" w:lineRule="auto"/>
       </w:pPr>
       <w:r>
-        <w:t xml:space="preserve">The max G was </w:t>
-      </w:r>
-      <w:r>
-        <w:t>step k1 = 1, swap vertices 4 and 6</w:t>
-      </w:r>
-      <w:r>
-        <w:t xml:space="preserve"> and begin new iteration.</w:t>
+        <w:t>The max G was step k1 = 1, swap vertices 4 and 6 and begin new iteration.</w:t>
       </w:r>
     </w:p>
     <w:p/>
@@ -5455,36 +5633,15 @@
         <w:spacing w:after="0" w:line="240" w:lineRule="auto"/>
       </w:pPr>
       <w:r>
-        <w:t>A'{1</w:t>
-      </w:r>
-      <w:r>
-        <w:t>,5,</w:t>
-      </w:r>
-      <w:r>
-        <w:t>8, locked 9</w:t>
-      </w:r>
-      <w:r>
-        <w:t>}</w:t>
-      </w:r>
-    </w:p>
-    <w:p>
-      <w:pPr>
-        <w:spacing w:after="0" w:line="240" w:lineRule="auto"/>
-      </w:pPr>
-      <w:r>
-        <w:t>B'{4</w:t>
-      </w:r>
-      <w:r>
-        <w:t>,7</w:t>
-      </w:r>
-      <w:r>
-        <w:t>,3,</w:t>
-      </w:r>
-      <w:r>
-        <w:t>6, locked 2</w:t>
-      </w:r>
-      <w:r>
-        <w:t>}</w:t>
+        <w:t>A'{1,5,8, locked 9}</w:t>
+      </w:r>
+    </w:p>
+    <w:p>
+      <w:pPr>
+        <w:spacing w:after="0" w:line="240" w:lineRule="auto"/>
+      </w:pPr>
+      <w:r>
+        <w:t>B'{4,7,3,6, locked 2}</w:t>
       </w:r>
     </w:p>
     <w:p>
@@ -5772,16 +5929,7 @@
         <w:spacing w:after="0" w:line="240" w:lineRule="auto"/>
       </w:pPr>
       <w:r>
-        <w:t>step k2  G = g35 + g68 = 0 - 1</w:t>
-      </w:r>
-      <w:r>
-        <w:t xml:space="preserve"> = </w:t>
-      </w:r>
-      <w:r>
-        <w:t>-</w:t>
-      </w:r>
-      <w:r>
-        <w:t>1</w:t>
+        <w:t>step k2  G = g35 + g68 = 0 - 1 = -1</w:t>
       </w:r>
     </w:p>
     <w:p>
@@ -5797,46 +5945,28 @@
         <w:spacing w:after="0" w:line="240" w:lineRule="auto"/>
       </w:pPr>
       <w:r>
-        <w:t xml:space="preserve">step k4 </w:t>
-      </w:r>
-      <w:r>
-        <w:t xml:space="preserve"> G = g35 + g68 + g29</w:t>
-      </w:r>
-      <w:r>
-        <w:t xml:space="preserve"> </w:t>
-      </w:r>
-      <w:r>
-        <w:t xml:space="preserve"> + g17= 0 - 1 + 0 + 0  = -1</w:t>
-      </w:r>
-    </w:p>
-    <w:p>
-      <w:pPr>
-        <w:spacing w:after="0" w:line="240" w:lineRule="auto"/>
-      </w:pPr>
-      <w:r>
-        <w:t xml:space="preserve">step k5 </w:t>
-      </w:r>
-      <w:r>
-        <w:t xml:space="preserve"> G = g35 + g68 + g29  + g17 + g4 = 0 - 1 + 0 + 0 + 1  = 0</w:t>
-      </w:r>
-    </w:p>
-    <w:p>
-      <w:pPr>
-        <w:spacing w:after="0" w:line="240" w:lineRule="auto"/>
-      </w:pPr>
-    </w:p>
-    <w:p>
-      <w:pPr>
-        <w:spacing w:after="0" w:line="240" w:lineRule="auto"/>
-      </w:pPr>
-      <w:r>
-        <w:t xml:space="preserve">Since the maximum </w:t>
-      </w:r>
-      <w:r>
-        <w:t xml:space="preserve">G value for any k step </w:t>
-      </w:r>
-      <w:r>
-        <w:t>was 0, then the previous iteration</w:t>
+        <w:t>step k4  G = g35 + g68 + g29  + g17= 0 - 1 + 0 + 0  = -1</w:t>
+      </w:r>
+    </w:p>
+    <w:p>
+      <w:pPr>
+        <w:spacing w:after="0" w:line="240" w:lineRule="auto"/>
+      </w:pPr>
+      <w:r>
+        <w:t>step k5  G = g35 + g68 + g29  + g17 + g4 = 0 - 1 + 0 + 0 + 1  = 0</w:t>
+      </w:r>
+    </w:p>
+    <w:p>
+      <w:pPr>
+        <w:spacing w:after="0" w:line="240" w:lineRule="auto"/>
+      </w:pPr>
+    </w:p>
+    <w:p>
+      <w:pPr>
+        <w:spacing w:after="0" w:line="240" w:lineRule="auto"/>
+      </w:pPr>
+      <w:r>
+        <w:t>Since the maximum G value for any k step was 0, then the previous iteration</w:t>
       </w:r>
     </w:p>
     <w:p>
@@ -5987,6 +6117,15 @@
     <w:p>
       <w:pPr>
         <w:spacing w:after="0" w:line="240" w:lineRule="auto"/>
+      </w:pPr>
+      <w:r>
+        <w:t>Final Partition 2: {4,5,7,8,9}</w:t>
+      </w:r>
+    </w:p>
+    <w:p>
+      <w:pPr>
+        <w:spacing w:after="0" w:line="240" w:lineRule="auto"/>
+        <w:jc w:val="center"/>
         <w:rPr>
           <w:b/>
           <w:sz w:val="36"/>
@@ -5994,18 +6133,221 @@
         </w:rPr>
       </w:pPr>
       <w:r>
-        <w:t>Final Partition 2: {4,5,7,8,9}</w:t>
-      </w:r>
-    </w:p>
-    <w:p>
-      <w:pPr>
-        <w:spacing w:after="0" w:line="240" w:lineRule="auto"/>
         <w:rPr>
           <w:b/>
           <w:sz w:val="36"/>
           <w:szCs w:val="36"/>
         </w:rPr>
-      </w:pPr>
+        <w:lastRenderedPageBreak/>
+        <w:t>“kl3</w:t>
+      </w:r>
+      <w:r>
+        <w:rPr>
+          <w:b/>
+          <w:sz w:val="36"/>
+          <w:szCs w:val="36"/>
+        </w:rPr>
+        <w:t>.txt”</w:t>
+      </w:r>
+    </w:p>
+    <w:p>
+      <w:pPr>
+        <w:spacing w:after="0" w:line="240" w:lineRule="auto"/>
+        <w:rPr>
+          <w:b/>
+          <w:sz w:val="36"/>
+          <w:szCs w:val="36"/>
+        </w:rPr>
+      </w:pPr>
+    </w:p>
+    <w:p>
+      <w:pPr>
+        <w:spacing w:after="0" w:line="240" w:lineRule="auto"/>
+        <w:rPr>
+          <w:b/>
+          <w:sz w:val="36"/>
+          <w:szCs w:val="36"/>
+        </w:rPr>
+      </w:pPr>
+      <w:r>
+        <w:rPr>
+          <w:b/>
+          <w:noProof/>
+          <w:sz w:val="36"/>
+          <w:szCs w:val="36"/>
+        </w:rPr>
+        <w:drawing>
+          <wp:inline distT="0" distB="0" distL="0" distR="0">
+            <wp:extent cx="2194560" cy="1645920"/>
+            <wp:effectExtent l="0" t="0" r="0" b="0"/>
+            <wp:docPr id="1" name="Picture 1"/>
+            <wp:cNvGraphicFramePr>
+              <a:graphicFrameLocks xmlns:a="http://schemas.openxmlformats.org/drawingml/2006/main" noChangeAspect="1"/>
+            </wp:cNvGraphicFramePr>
+            <a:graphic xmlns:a="http://schemas.openxmlformats.org/drawingml/2006/main">
+              <a:graphicData uri="http://schemas.openxmlformats.org/drawingml/2006/picture">
+                <pic:pic xmlns:pic="http://schemas.openxmlformats.org/drawingml/2006/picture">
+                  <pic:nvPicPr>
+                    <pic:cNvPr id="0" name="Picture 1"/>
+                    <pic:cNvPicPr>
+                      <a:picLocks noChangeAspect="1" noChangeArrowheads="1"/>
+                    </pic:cNvPicPr>
+                  </pic:nvPicPr>
+                  <pic:blipFill>
+                    <a:blip r:embed="rId8">
+                      <a:extLst>
+                        <a:ext uri="{28A0092B-C50C-407E-A947-70E740481C1C}">
+                          <a14:useLocalDpi xmlns:a14="http://schemas.microsoft.com/office/drawing/2010/main" val="0"/>
+                        </a:ext>
+                      </a:extLst>
+                    </a:blip>
+                    <a:srcRect/>
+                    <a:stretch>
+                      <a:fillRect/>
+                    </a:stretch>
+                  </pic:blipFill>
+                  <pic:spPr bwMode="auto">
+                    <a:xfrm>
+                      <a:off x="0" y="0"/>
+                      <a:ext cx="2194560" cy="1645920"/>
+                    </a:xfrm>
+                    <a:prstGeom prst="rect">
+                      <a:avLst/>
+                    </a:prstGeom>
+                    <a:noFill/>
+                    <a:ln>
+                      <a:noFill/>
+                    </a:ln>
+                  </pic:spPr>
+                </pic:pic>
+              </a:graphicData>
+            </a:graphic>
+          </wp:inline>
+        </w:drawing>
+      </w:r>
+      <w:r>
+        <w:rPr>
+          <w:b/>
+          <w:noProof/>
+          <w:sz w:val="36"/>
+          <w:szCs w:val="36"/>
+        </w:rPr>
+        <w:drawing>
+          <wp:inline distT="0" distB="0" distL="0" distR="0">
+            <wp:extent cx="1590675" cy="1752600"/>
+            <wp:effectExtent l="0" t="0" r="9525" b="0"/>
+            <wp:docPr id="4" name="Picture 4"/>
+            <wp:cNvGraphicFramePr>
+              <a:graphicFrameLocks xmlns:a="http://schemas.openxmlformats.org/drawingml/2006/main" noChangeAspect="1"/>
+            </wp:cNvGraphicFramePr>
+            <a:graphic xmlns:a="http://schemas.openxmlformats.org/drawingml/2006/main">
+              <a:graphicData uri="http://schemas.openxmlformats.org/drawingml/2006/picture">
+                <pic:pic xmlns:pic="http://schemas.openxmlformats.org/drawingml/2006/picture">
+                  <pic:nvPicPr>
+                    <pic:cNvPr id="0" name="Picture 2"/>
+                    <pic:cNvPicPr>
+                      <a:picLocks noChangeAspect="1" noChangeArrowheads="1"/>
+                    </pic:cNvPicPr>
+                  </pic:nvPicPr>
+                  <pic:blipFill>
+                    <a:blip r:embed="rId9">
+                      <a:extLst>
+                        <a:ext uri="{28A0092B-C50C-407E-A947-70E740481C1C}">
+                          <a14:useLocalDpi xmlns:a14="http://schemas.microsoft.com/office/drawing/2010/main" val="0"/>
+                        </a:ext>
+                      </a:extLst>
+                    </a:blip>
+                    <a:srcRect/>
+                    <a:stretch>
+                      <a:fillRect/>
+                    </a:stretch>
+                  </pic:blipFill>
+                  <pic:spPr bwMode="auto">
+                    <a:xfrm>
+                      <a:off x="0" y="0"/>
+                      <a:ext cx="1590675" cy="1752600"/>
+                    </a:xfrm>
+                    <a:prstGeom prst="rect">
+                      <a:avLst/>
+                    </a:prstGeom>
+                    <a:noFill/>
+                    <a:ln>
+                      <a:noFill/>
+                    </a:ln>
+                  </pic:spPr>
+                </pic:pic>
+              </a:graphicData>
+            </a:graphic>
+          </wp:inline>
+        </w:drawing>
+      </w:r>
+    </w:p>
+    <w:p>
+      <w:pPr>
+        <w:spacing w:after="0" w:line="240" w:lineRule="auto"/>
+        <w:rPr>
+          <w:b/>
+          <w:sz w:val="36"/>
+          <w:szCs w:val="36"/>
+        </w:rPr>
+      </w:pPr>
+    </w:p>
+    <w:p>
+      <w:pPr>
+        <w:spacing w:after="0" w:line="240" w:lineRule="auto"/>
+        <w:rPr>
+          <w:b/>
+          <w:sz w:val="36"/>
+          <w:szCs w:val="36"/>
+        </w:rPr>
+      </w:pPr>
+    </w:p>
+    <w:p>
+      <w:pPr>
+        <w:spacing w:after="0" w:line="240" w:lineRule="auto"/>
+        <w:rPr>
+          <w:b/>
+          <w:sz w:val="36"/>
+          <w:szCs w:val="36"/>
+        </w:rPr>
+      </w:pPr>
+    </w:p>
+    <w:p>
+      <w:pPr>
+        <w:spacing w:after="0" w:line="240" w:lineRule="auto"/>
+        <w:rPr>
+          <w:b/>
+          <w:sz w:val="36"/>
+          <w:szCs w:val="36"/>
+        </w:rPr>
+      </w:pPr>
+    </w:p>
+    <w:p>
+      <w:pPr>
+        <w:spacing w:after="0" w:line="240" w:lineRule="auto"/>
+        <w:rPr>
+          <w:b/>
+          <w:sz w:val="36"/>
+          <w:szCs w:val="36"/>
+        </w:rPr>
+      </w:pPr>
+    </w:p>
+    <w:p>
+      <w:pPr>
+        <w:rPr>
+          <w:b/>
+          <w:sz w:val="36"/>
+          <w:szCs w:val="36"/>
+        </w:rPr>
+      </w:pPr>
+      <w:r>
+        <w:rPr>
+          <w:b/>
+          <w:sz w:val="36"/>
+          <w:szCs w:val="36"/>
+        </w:rPr>
+        <w:br w:type="page"/>
+      </w:r>
     </w:p>
     <w:p>
       <w:pPr>
@@ -6026,6 +6368,7 @@
           <w:sz w:val="36"/>
           <w:szCs w:val="36"/>
         </w:rPr>
+        <w:lastRenderedPageBreak/>
         <w:t xml:space="preserve">Appendix </w:t>
       </w:r>
       <w:r>
@@ -6439,7 +6782,6 @@
         <w:spacing w:after="0" w:line="240" w:lineRule="auto"/>
       </w:pPr>
       <w:r>
-        <w:lastRenderedPageBreak/>
         <w:t>40,2,4,6,13</w:t>
       </w:r>
     </w:p>
@@ -6659,6 +7001,109 @@
       </w:pPr>
       <w:r>
         <w:t>9,4,7,8</w:t>
+      </w:r>
+    </w:p>
+    <w:p>
+      <w:pPr>
+        <w:spacing w:after="0" w:line="240" w:lineRule="auto"/>
+      </w:pPr>
+    </w:p>
+    <w:p>
+      <w:pPr>
+        <w:spacing w:after="0" w:line="240" w:lineRule="auto"/>
+        <w:rPr>
+          <w:b/>
+          <w:sz w:val="40"/>
+          <w:szCs w:val="40"/>
+        </w:rPr>
+      </w:pPr>
+      <w:r>
+        <w:rPr>
+          <w:b/>
+          <w:sz w:val="40"/>
+          <w:szCs w:val="40"/>
+        </w:rPr>
+        <w:t>“kl4</w:t>
+      </w:r>
+      <w:r>
+        <w:rPr>
+          <w:b/>
+          <w:sz w:val="40"/>
+          <w:szCs w:val="40"/>
+        </w:rPr>
+        <w:t>.txt”</w:t>
+      </w:r>
+    </w:p>
+    <w:p>
+      <w:pPr>
+        <w:spacing w:after="0" w:line="240" w:lineRule="auto"/>
+      </w:pPr>
+      <w:r>
+        <w:t>8</w:t>
+      </w:r>
+    </w:p>
+    <w:p>
+      <w:pPr>
+        <w:spacing w:after="0" w:line="240" w:lineRule="auto"/>
+      </w:pPr>
+      <w:r>
+        <w:t>1,2,6,7</w:t>
+      </w:r>
+    </w:p>
+    <w:p>
+      <w:pPr>
+        <w:spacing w:after="0" w:line="240" w:lineRule="auto"/>
+      </w:pPr>
+      <w:r>
+        <w:t>2,1</w:t>
+      </w:r>
+    </w:p>
+    <w:p>
+      <w:pPr>
+        <w:spacing w:after="0" w:line="240" w:lineRule="auto"/>
+      </w:pPr>
+      <w:r>
+        <w:t>3,4,7</w:t>
+      </w:r>
+    </w:p>
+    <w:p>
+      <w:pPr>
+        <w:spacing w:after="0" w:line="240" w:lineRule="auto"/>
+      </w:pPr>
+      <w:r>
+        <w:t>4,3,5,8</w:t>
+      </w:r>
+    </w:p>
+    <w:p>
+      <w:pPr>
+        <w:spacing w:after="0" w:line="240" w:lineRule="auto"/>
+      </w:pPr>
+      <w:r>
+        <w:t>5,4</w:t>
+      </w:r>
+    </w:p>
+    <w:p>
+      <w:pPr>
+        <w:spacing w:after="0" w:line="240" w:lineRule="auto"/>
+      </w:pPr>
+      <w:r>
+        <w:t>6,1</w:t>
+      </w:r>
+    </w:p>
+    <w:p>
+      <w:pPr>
+        <w:spacing w:after="0" w:line="240" w:lineRule="auto"/>
+      </w:pPr>
+      <w:r>
+        <w:t>7,1,3</w:t>
+      </w:r>
+    </w:p>
+    <w:p>
+      <w:pPr>
+        <w:spacing w:after="0" w:line="240" w:lineRule="auto"/>
+      </w:pPr>
+      <w:r>
+        <w:t>8,4</w:t>
       </w:r>
     </w:p>
     <w:sectPr>

</xml_diff>